<commit_message>
Diagrama de Secuencias de AgregarCajero
</commit_message>
<xml_diff>
--- a/Doc-SW/Requerimeintos Textuales/Agregar Administrador.docx
+++ b/Doc-SW/Requerimeintos Textuales/Agregar Administrador.docx
@@ -1850,27 +1850,116 @@
           <w:lang w:val="es-MX"/>
         </w:rPr>
       </w:pPr>
-    </w:p>
-    <w:p>
       <w:bookmarkStart w:id="0" w:name="_GoBack"/>
       <w:bookmarkEnd w:id="0"/>
+    </w:p>
+    <w:p>
+      <w:r>
+        <w:rPr>
+          <w:b/>
+          <w:sz w:val="36"/>
+          <w:szCs w:val="24"/>
+        </w:rPr>
+        <w:t>Diagrama de Secuencia</w:t>
+      </w:r>
+      <w:r>
+        <w:t>.</w:t>
+      </w:r>
+    </w:p>
+    <w:p/>
+    <w:p>
+      <w:r>
+        <w:rPr>
+          <w:noProof/>
+          <w:lang w:val="es-CR" w:eastAsia="es-CR"/>
+        </w:rPr>
+        <w:drawing>
+          <wp:anchor distT="0" distB="0" distL="114300" distR="114300" simplePos="0" relativeHeight="251660800" behindDoc="0" locked="0" layoutInCell="1" allowOverlap="1" wp14:anchorId="04521354" wp14:editId="5BBC42BF">
+            <wp:simplePos x="0" y="0"/>
+            <wp:positionH relativeFrom="column">
+              <wp:posOffset>-975360</wp:posOffset>
+            </wp:positionH>
+            <wp:positionV relativeFrom="paragraph">
+              <wp:posOffset>227965</wp:posOffset>
+            </wp:positionV>
+            <wp:extent cx="7451725" cy="4133850"/>
+            <wp:effectExtent l="0" t="0" r="0" b="0"/>
+            <wp:wrapSquare wrapText="bothSides"/>
+            <wp:docPr id="2" name="Imagen 2"/>
+            <wp:cNvGraphicFramePr>
+              <a:graphicFrameLocks xmlns:a="http://schemas.openxmlformats.org/drawingml/2006/main" noChangeAspect="1"/>
+            </wp:cNvGraphicFramePr>
+            <a:graphic xmlns:a="http://schemas.openxmlformats.org/drawingml/2006/main">
+              <a:graphicData uri="http://schemas.openxmlformats.org/drawingml/2006/picture">
+                <pic:pic xmlns:pic="http://schemas.openxmlformats.org/drawingml/2006/picture">
+                  <pic:nvPicPr>
+                    <pic:cNvPr id="1" name=""/>
+                    <pic:cNvPicPr/>
+                  </pic:nvPicPr>
+                  <pic:blipFill rotWithShape="1">
+                    <a:blip r:embed="rId7" cstate="print">
+                      <a:extLst>
+                        <a:ext uri="{28A0092B-C50C-407E-A947-70E740481C1C}">
+                          <a14:useLocalDpi xmlns:a14="http://schemas.microsoft.com/office/drawing/2010/main" val="0"/>
+                        </a:ext>
+                      </a:extLst>
+                    </a:blip>
+                    <a:srcRect l="28223" t="23142" r="10041" b="33678"/>
+                    <a:stretch/>
+                  </pic:blipFill>
+                  <pic:spPr bwMode="auto">
+                    <a:xfrm>
+                      <a:off x="0" y="0"/>
+                      <a:ext cx="7451725" cy="4133850"/>
+                    </a:xfrm>
+                    <a:prstGeom prst="rect">
+                      <a:avLst/>
+                    </a:prstGeom>
+                    <a:ln>
+                      <a:noFill/>
+                    </a:ln>
+                    <a:extLst>
+                      <a:ext uri="{53640926-AAD7-44D8-BBD7-CCE9431645EC}">
+                        <a14:shadowObscured xmlns:a14="http://schemas.microsoft.com/office/drawing/2010/main"/>
+                      </a:ext>
+                    </a:extLst>
+                  </pic:spPr>
+                </pic:pic>
+              </a:graphicData>
+            </a:graphic>
+            <wp14:sizeRelH relativeFrom="margin">
+              <wp14:pctWidth>0</wp14:pctWidth>
+            </wp14:sizeRelH>
+            <wp14:sizeRelV relativeFrom="margin">
+              <wp14:pctHeight>0</wp14:pctHeight>
+            </wp14:sizeRelV>
+          </wp:anchor>
+        </w:drawing>
+      </w:r>
+    </w:p>
+    <w:p/>
+    <w:p/>
+    <w:p/>
+    <w:p>
       <w:r>
         <w:rPr>
           <w:b/>
           <w:noProof/>
           <w:sz w:val="36"/>
           <w:szCs w:val="24"/>
-        </w:rPr>
+          <w:lang w:val="es-CR" w:eastAsia="es-CR"/>
+        </w:rPr>
+        <w:lastRenderedPageBreak/>
         <w:drawing>
-          <wp:anchor distT="0" distB="0" distL="114300" distR="114300" simplePos="0" relativeHeight="251660288" behindDoc="0" locked="0" layoutInCell="1" allowOverlap="1" wp14:anchorId="384B4BBC" wp14:editId="3BA5473C">
+          <wp:anchor distT="0" distB="0" distL="114300" distR="114300" simplePos="0" relativeHeight="251656704" behindDoc="0" locked="0" layoutInCell="1" allowOverlap="1" wp14:anchorId="12ADE37A" wp14:editId="33FC6A41">
             <wp:simplePos x="0" y="0"/>
             <wp:positionH relativeFrom="column">
-              <wp:posOffset>-538037</wp:posOffset>
+              <wp:posOffset>-384810</wp:posOffset>
             </wp:positionH>
             <wp:positionV relativeFrom="paragraph">
-              <wp:posOffset>630851</wp:posOffset>
+              <wp:posOffset>844550</wp:posOffset>
             </wp:positionV>
-            <wp:extent cx="6436238" cy="3902149"/>
+            <wp:extent cx="6435725" cy="3902075"/>
             <wp:effectExtent l="0" t="0" r="0" b="0"/>
             <wp:wrapSquare wrapText="bothSides"/>
             <wp:docPr id="1" name="Imagen 1"/>
@@ -1887,7 +1976,7 @@
                     </pic:cNvPicPr>
                   </pic:nvPicPr>
                   <pic:blipFill>
-                    <a:blip r:embed="rId7">
+                    <a:blip r:embed="rId8">
                       <a:extLst>
                         <a:ext uri="{28A0092B-C50C-407E-A947-70E740481C1C}">
                           <a14:useLocalDpi xmlns:a14="http://schemas.microsoft.com/office/drawing/2010/main" val="0"/>
@@ -1902,7 +1991,7 @@
                   <pic:spPr bwMode="auto">
                     <a:xfrm>
                       <a:off x="0" y="0"/>
-                      <a:ext cx="6436238" cy="3902149"/>
+                      <a:ext cx="6435725" cy="3902075"/>
                     </a:xfrm>
                     <a:prstGeom prst="rect">
                       <a:avLst/>
@@ -1921,17 +2010,26 @@
       <w:r>
         <w:rPr>
           <w:b/>
+          <w:noProof/>
           <w:sz w:val="36"/>
           <w:szCs w:val="24"/>
-        </w:rPr>
-        <w:t>Diagrama de Secuencia</w:t>
-      </w:r>
-      <w:r>
-        <w:t>.</w:t>
+          <w:lang w:val="es-CR" w:eastAsia="es-CR"/>
+        </w:rPr>
+        <w:t xml:space="preserve"> </w:t>
+      </w:r>
+      <w:r>
+        <w:rPr>
+          <w:b/>
+          <w:noProof/>
+          <w:sz w:val="36"/>
+          <w:szCs w:val="24"/>
+          <w:lang w:val="es-CR" w:eastAsia="es-CR"/>
+        </w:rPr>
+        <w:t>o</w:t>
       </w:r>
     </w:p>
     <w:sectPr>
-      <w:headerReference w:type="default" r:id="rId8"/>
+      <w:headerReference w:type="default" r:id="rId9"/>
       <w:pgSz w:w="11906" w:h="16838"/>
       <w:pgMar w:top="1417" w:right="1701" w:bottom="1417" w:left="1701" w:header="720" w:footer="720" w:gutter="0"/>
       <w:cols w:space="720"/>
@@ -2078,7 +2176,7 @@
         <w:rStyle w:val="Nmerodepgina"/>
         <w:noProof/>
       </w:rPr>
-      <w:t>2</w:t>
+      <w:t>1</w:t>
     </w:r>
     <w:r>
       <w:rPr>

</xml_diff>